<commit_message>
Updated Dev Notes to include video on how to make moving platforms.
</commit_message>
<xml_diff>
--- a/Documentation/Dev Notes.docx
+++ b/Documentation/Dev Notes.docx
@@ -32,7 +32,15 @@
         <w:t>Found in detail</w:t>
       </w:r>
       <w:r>
-        <w:t>s pane of SideScrollerCharacter as “Character Movement (General Settings)</w:t>
+        <w:t xml:space="preserve">s pane of </w:t>
+      </w:r>
+      <w:proofErr w:type="spellStart"/>
+      <w:r>
+        <w:t>SideScrollerCharacter</w:t>
+      </w:r>
+      <w:proofErr w:type="spellEnd"/>
+      <w:r>
+        <w:t xml:space="preserve"> as “Character Movement (General Settings)</w:t>
       </w:r>
     </w:p>
     <w:p>
@@ -175,7 +183,15 @@
     </w:p>
     <w:p>
       <w:r>
-        <w:t>Found in details pane of SideScrollerCharacter as “Character Movement: Walking”</w:t>
+        <w:t xml:space="preserve">Found in details pane of </w:t>
+      </w:r>
+      <w:proofErr w:type="spellStart"/>
+      <w:r>
+        <w:t>SideScrollerCharacter</w:t>
+      </w:r>
+      <w:proofErr w:type="spellEnd"/>
+      <w:r>
+        <w:t xml:space="preserve"> as “Character Movement: Walking”</w:t>
       </w:r>
     </w:p>
     <w:tbl>
@@ -291,7 +307,15 @@
     </w:p>
     <w:p>
       <w:r>
-        <w:t>Found in details pane of SideScrollerCharacter as “Character Movement: Walking”</w:t>
+        <w:t xml:space="preserve">Found in details pane of </w:t>
+      </w:r>
+      <w:proofErr w:type="spellStart"/>
+      <w:r>
+        <w:t>SideScrollerCharacter</w:t>
+      </w:r>
+      <w:proofErr w:type="spellEnd"/>
+      <w:r>
+        <w:t xml:space="preserve"> as “Character Movement: Walking”</w:t>
       </w:r>
     </w:p>
     <w:p>
@@ -436,7 +460,15 @@
     </w:p>
     <w:p>
       <w:r>
-        <w:t>Found in details pane of SideScrollerCharacter as “Character Movement: Walking”</w:t>
+        <w:t xml:space="preserve">Found in details pane of </w:t>
+      </w:r>
+      <w:proofErr w:type="spellStart"/>
+      <w:r>
+        <w:t>SideScrollerCharacter</w:t>
+      </w:r>
+      <w:proofErr w:type="spellEnd"/>
+      <w:r>
+        <w:t xml:space="preserve"> as “Character Movement: Walking”</w:t>
       </w:r>
     </w:p>
     <w:p>
@@ -596,7 +628,23 @@
     </w:p>
     <w:p>
       <w:r>
-        <w:t>Camera settings are located inside the SideScrollerCharacter Object, under the name of “SideViewCamera”. See image to the right.</w:t>
+        <w:t xml:space="preserve">Camera settings are located inside the </w:t>
+      </w:r>
+      <w:proofErr w:type="spellStart"/>
+      <w:r>
+        <w:t>SideScrollerCharacter</w:t>
+      </w:r>
+      <w:proofErr w:type="spellEnd"/>
+      <w:r>
+        <w:t xml:space="preserve"> Object, under the name of “</w:t>
+      </w:r>
+      <w:proofErr w:type="spellStart"/>
+      <w:r>
+        <w:t>SideViewCamera</w:t>
+      </w:r>
+      <w:proofErr w:type="spellEnd"/>
+      <w:r>
+        <w:t>”. See image to the right.</w:t>
       </w:r>
     </w:p>
     <w:p>
@@ -659,6 +707,28 @@
     <w:p>
       <w:r>
         <w:t>See documentation in Camera Blueprint folder</w:t>
+      </w:r>
+    </w:p>
+    <w:p/>
+    <w:p>
+      <w:pPr>
+        <w:pStyle w:val="Heading2"/>
+      </w:pPr>
+      <w:r>
+        <w:t>Creating moving platform</w:t>
+      </w:r>
+    </w:p>
+    <w:p>
+      <w:hyperlink r:id="rId6" w:history="1">
+        <w:r>
+          <w:rPr>
+            <w:rStyle w:val="Hyperlink"/>
+          </w:rPr>
+          <w:t>https://www.youtube.com/watch?v=1_uOsHvm_dY</w:t>
+        </w:r>
+      </w:hyperlink>
+      <w:r>
+        <w:t xml:space="preserve"> </w:t>
       </w:r>
       <w:bookmarkStart w:id="0" w:name="_GoBack"/>
       <w:bookmarkEnd w:id="0"/>
@@ -1465,6 +1535,17 @@
       <w:contextualSpacing/>
     </w:pPr>
   </w:style>
+  <w:style w:type="character" w:styleId="Hyperlink">
+    <w:name w:val="Hyperlink"/>
+    <w:basedOn w:val="DefaultParagraphFont"/>
+    <w:uiPriority w:val="99"/>
+    <w:unhideWhenUsed/>
+    <w:rsid w:val="00AA4B35"/>
+    <w:rPr>
+      <w:color w:val="0563C1" w:themeColor="hyperlink"/>
+      <w:u w:val="single"/>
+    </w:rPr>
+  </w:style>
 </w:styles>
 </file>
 

</xml_diff>

<commit_message>
Added tutorial videos for collision meshes to dev notes.
</commit_message>
<xml_diff>
--- a/Documentation/Dev Notes.docx
+++ b/Documentation/Dev Notes.docx
@@ -32,15 +32,7 @@
         <w:t>Found in detail</w:t>
       </w:r>
       <w:r>
-        <w:t xml:space="preserve">s pane of </w:t>
-      </w:r>
-      <w:proofErr w:type="spellStart"/>
-      <w:r>
-        <w:t>SideScrollerCharacter</w:t>
-      </w:r>
-      <w:proofErr w:type="spellEnd"/>
-      <w:r>
-        <w:t xml:space="preserve"> as “Character Movement (General Settings)</w:t>
+        <w:t>s pane of SideScrollerCharacter as “Character Movement (General Settings)</w:t>
       </w:r>
     </w:p>
     <w:p>
@@ -183,15 +175,7 @@
     </w:p>
     <w:p>
       <w:r>
-        <w:t xml:space="preserve">Found in details pane of </w:t>
-      </w:r>
-      <w:proofErr w:type="spellStart"/>
-      <w:r>
-        <w:t>SideScrollerCharacter</w:t>
-      </w:r>
-      <w:proofErr w:type="spellEnd"/>
-      <w:r>
-        <w:t xml:space="preserve"> as “Character Movement: Walking”</w:t>
+        <w:t>Found in details pane of SideScrollerCharacter as “Character Movement: Walking”</w:t>
       </w:r>
     </w:p>
     <w:tbl>
@@ -307,15 +291,7 @@
     </w:p>
     <w:p>
       <w:r>
-        <w:t xml:space="preserve">Found in details pane of </w:t>
-      </w:r>
-      <w:proofErr w:type="spellStart"/>
-      <w:r>
-        <w:t>SideScrollerCharacter</w:t>
-      </w:r>
-      <w:proofErr w:type="spellEnd"/>
-      <w:r>
-        <w:t xml:space="preserve"> as “Character Movement: Walking”</w:t>
+        <w:t>Found in details pane of SideScrollerCharacter as “Character Movement: Walking”</w:t>
       </w:r>
     </w:p>
     <w:p>
@@ -460,15 +436,7 @@
     </w:p>
     <w:p>
       <w:r>
-        <w:t xml:space="preserve">Found in details pane of </w:t>
-      </w:r>
-      <w:proofErr w:type="spellStart"/>
-      <w:r>
-        <w:t>SideScrollerCharacter</w:t>
-      </w:r>
-      <w:proofErr w:type="spellEnd"/>
-      <w:r>
-        <w:t xml:space="preserve"> as “Character Movement: Walking”</w:t>
+        <w:t>Found in details pane of SideScrollerCharacter as “Character Movement: Walking”</w:t>
       </w:r>
     </w:p>
     <w:p>
@@ -628,23 +596,7 @@
     </w:p>
     <w:p>
       <w:r>
-        <w:t xml:space="preserve">Camera settings are located inside the </w:t>
-      </w:r>
-      <w:proofErr w:type="spellStart"/>
-      <w:r>
-        <w:t>SideScrollerCharacter</w:t>
-      </w:r>
-      <w:proofErr w:type="spellEnd"/>
-      <w:r>
-        <w:t xml:space="preserve"> Object, under the name of “</w:t>
-      </w:r>
-      <w:proofErr w:type="spellStart"/>
-      <w:r>
-        <w:t>SideViewCamera</w:t>
-      </w:r>
-      <w:proofErr w:type="spellEnd"/>
-      <w:r>
-        <w:t>”. See image to the right.</w:t>
+        <w:t>Camera settings are located inside the SideScrollerCharacter Object, under the name of “SideViewCamera”. See image to the right.</w:t>
       </w:r>
     </w:p>
     <w:p>
@@ -725,6 +677,69 @@
             <w:rStyle w:val="Hyperlink"/>
           </w:rPr>
           <w:t>https://www.youtube.com/watch?v=1_uOsHvm_dY</w:t>
+        </w:r>
+      </w:hyperlink>
+      <w:r>
+        <w:t xml:space="preserve"> </w:t>
+      </w:r>
+    </w:p>
+    <w:p>
+      <w:pPr>
+        <w:pStyle w:val="Heading2"/>
+      </w:pPr>
+      <w:r>
+        <w:t>Collision meshes</w:t>
+      </w:r>
+    </w:p>
+    <w:p>
+      <w:r>
+        <w:t>External resources:</w:t>
+      </w:r>
+    </w:p>
+    <w:p>
+      <w:pPr>
+        <w:pStyle w:val="ListParagraph"/>
+        <w:numPr>
+          <w:ilvl w:val="0"/>
+          <w:numId w:val="3"/>
+        </w:numPr>
+      </w:pPr>
+      <w:hyperlink r:id="rId7" w:history="1">
+        <w:r>
+          <w:rPr>
+            <w:rStyle w:val="Hyperlink"/>
+          </w:rPr>
+          <w:t>https://www.youtube.com/watch?v=XLvJnFUk3Cc</w:t>
+        </w:r>
+      </w:hyperlink>
+    </w:p>
+    <w:p>
+      <w:pPr>
+        <w:pStyle w:val="ListParagraph"/>
+        <w:numPr>
+          <w:ilvl w:val="0"/>
+          <w:numId w:val="3"/>
+        </w:numPr>
+      </w:pPr>
+      <w:hyperlink r:id="rId8" w:history="1">
+        <w:r>
+          <w:rPr>
+            <w:rStyle w:val="Hyperlink"/>
+          </w:rPr>
+          <w:t>https://www.youtube.com/watch?v=TTsAYpqHU-c</w:t>
+        </w:r>
+      </w:hyperlink>
+    </w:p>
+    <w:p>
+      <w:r>
+        <w:t xml:space="preserve">Tutorial video made by Weilon: </w:t>
+      </w:r>
+      <w:hyperlink r:id="rId9" w:history="1">
+        <w:r>
+          <w:rPr>
+            <w:rStyle w:val="Hyperlink"/>
+          </w:rPr>
+          <w:t>https://youtu.be/6E_0hUFhrfc</w:t>
         </w:r>
       </w:hyperlink>
       <w:r>
@@ -746,6 +761,119 @@
 <file path=word/numbering.xml><?xml version="1.0" encoding="utf-8"?>
 <w:numbering xmlns:wpc="http://schemas.microsoft.com/office/word/2010/wordprocessingCanvas" xmlns:cx="http://schemas.microsoft.com/office/drawing/2014/chartex" xmlns:cx1="http://schemas.microsoft.com/office/drawing/2015/9/8/chartex" xmlns:cx2="http://schemas.microsoft.com/office/drawing/2015/10/21/chartex" xmlns:mc="http://schemas.openxmlformats.org/markup-compatibility/2006" xmlns:o="urn:schemas-microsoft-com:office:office" xmlns:r="http://schemas.openxmlformats.org/officeDocument/2006/relationships" xmlns:m="http://schemas.openxmlformats.org/officeDocument/2006/math" xmlns:v="urn:schemas-microsoft-com:vml" xmlns:wp14="http://schemas.microsoft.com/office/word/2010/wordprocessingDrawing" xmlns:wp="http://schemas.openxmlformats.org/drawingml/2006/wordprocessingDrawing" xmlns:w10="urn:schemas-microsoft-com:office:word" xmlns:w="http://schemas.openxmlformats.org/wordprocessingml/2006/main" xmlns:w14="http://schemas.microsoft.com/office/word/2010/wordml" xmlns:w15="http://schemas.microsoft.com/office/word/2012/wordml" xmlns:w16se="http://schemas.microsoft.com/office/word/2015/wordml/symex" xmlns:wpg="http://schemas.microsoft.com/office/word/2010/wordprocessingGroup" xmlns:wpi="http://schemas.microsoft.com/office/word/2010/wordprocessingInk" xmlns:wne="http://schemas.microsoft.com/office/word/2006/wordml" xmlns:wps="http://schemas.microsoft.com/office/word/2010/wordprocessingShape" mc:Ignorable="w14 w15 w16se wp14">
   <w:abstractNum w:abstractNumId="0" w15:restartNumberingAfterBreak="0">
+    <w:nsid w:val="112144A3"/>
+    <w:multiLevelType w:val="hybridMultilevel"/>
+    <w:tmpl w:val="D6C6EC2A"/>
+    <w:lvl w:ilvl="0" w:tplc="0C090001">
+      <w:start w:val="1"/>
+      <w:numFmt w:val="bullet"/>
+      <w:lvlText w:val=""/>
+      <w:lvlJc w:val="left"/>
+      <w:pPr>
+        <w:ind w:left="720" w:hanging="360"/>
+      </w:pPr>
+      <w:rPr>
+        <w:rFonts w:ascii="Symbol" w:hAnsi="Symbol" w:hint="default"/>
+      </w:rPr>
+    </w:lvl>
+    <w:lvl w:ilvl="1" w:tplc="0C090003" w:tentative="1">
+      <w:start w:val="1"/>
+      <w:numFmt w:val="bullet"/>
+      <w:lvlText w:val="o"/>
+      <w:lvlJc w:val="left"/>
+      <w:pPr>
+        <w:ind w:left="1440" w:hanging="360"/>
+      </w:pPr>
+      <w:rPr>
+        <w:rFonts w:ascii="Courier New" w:hAnsi="Courier New" w:cs="Courier New" w:hint="default"/>
+      </w:rPr>
+    </w:lvl>
+    <w:lvl w:ilvl="2" w:tplc="0C090005" w:tentative="1">
+      <w:start w:val="1"/>
+      <w:numFmt w:val="bullet"/>
+      <w:lvlText w:val=""/>
+      <w:lvlJc w:val="left"/>
+      <w:pPr>
+        <w:ind w:left="2160" w:hanging="360"/>
+      </w:pPr>
+      <w:rPr>
+        <w:rFonts w:ascii="Wingdings" w:hAnsi="Wingdings" w:hint="default"/>
+      </w:rPr>
+    </w:lvl>
+    <w:lvl w:ilvl="3" w:tplc="0C090001" w:tentative="1">
+      <w:start w:val="1"/>
+      <w:numFmt w:val="bullet"/>
+      <w:lvlText w:val=""/>
+      <w:lvlJc w:val="left"/>
+      <w:pPr>
+        <w:ind w:left="2880" w:hanging="360"/>
+      </w:pPr>
+      <w:rPr>
+        <w:rFonts w:ascii="Symbol" w:hAnsi="Symbol" w:hint="default"/>
+      </w:rPr>
+    </w:lvl>
+    <w:lvl w:ilvl="4" w:tplc="0C090003" w:tentative="1">
+      <w:start w:val="1"/>
+      <w:numFmt w:val="bullet"/>
+      <w:lvlText w:val="o"/>
+      <w:lvlJc w:val="left"/>
+      <w:pPr>
+        <w:ind w:left="3600" w:hanging="360"/>
+      </w:pPr>
+      <w:rPr>
+        <w:rFonts w:ascii="Courier New" w:hAnsi="Courier New" w:cs="Courier New" w:hint="default"/>
+      </w:rPr>
+    </w:lvl>
+    <w:lvl w:ilvl="5" w:tplc="0C090005" w:tentative="1">
+      <w:start w:val="1"/>
+      <w:numFmt w:val="bullet"/>
+      <w:lvlText w:val=""/>
+      <w:lvlJc w:val="left"/>
+      <w:pPr>
+        <w:ind w:left="4320" w:hanging="360"/>
+      </w:pPr>
+      <w:rPr>
+        <w:rFonts w:ascii="Wingdings" w:hAnsi="Wingdings" w:hint="default"/>
+      </w:rPr>
+    </w:lvl>
+    <w:lvl w:ilvl="6" w:tplc="0C090001" w:tentative="1">
+      <w:start w:val="1"/>
+      <w:numFmt w:val="bullet"/>
+      <w:lvlText w:val=""/>
+      <w:lvlJc w:val="left"/>
+      <w:pPr>
+        <w:ind w:left="5040" w:hanging="360"/>
+      </w:pPr>
+      <w:rPr>
+        <w:rFonts w:ascii="Symbol" w:hAnsi="Symbol" w:hint="default"/>
+      </w:rPr>
+    </w:lvl>
+    <w:lvl w:ilvl="7" w:tplc="0C090003" w:tentative="1">
+      <w:start w:val="1"/>
+      <w:numFmt w:val="bullet"/>
+      <w:lvlText w:val="o"/>
+      <w:lvlJc w:val="left"/>
+      <w:pPr>
+        <w:ind w:left="5760" w:hanging="360"/>
+      </w:pPr>
+      <w:rPr>
+        <w:rFonts w:ascii="Courier New" w:hAnsi="Courier New" w:cs="Courier New" w:hint="default"/>
+      </w:rPr>
+    </w:lvl>
+    <w:lvl w:ilvl="8" w:tplc="0C090005" w:tentative="1">
+      <w:start w:val="1"/>
+      <w:numFmt w:val="bullet"/>
+      <w:lvlText w:val=""/>
+      <w:lvlJc w:val="left"/>
+      <w:pPr>
+        <w:ind w:left="6480" w:hanging="360"/>
+      </w:pPr>
+      <w:rPr>
+        <w:rFonts w:ascii="Wingdings" w:hAnsi="Wingdings" w:hint="default"/>
+      </w:rPr>
+    </w:lvl>
+  </w:abstractNum>
+  <w:abstractNum w:abstractNumId="1" w15:restartNumberingAfterBreak="0">
     <w:nsid w:val="6EE806C5"/>
     <w:multiLevelType w:val="hybridMultilevel"/>
     <w:tmpl w:val="A4B2D68A"/>
@@ -858,7 +986,7 @@
       </w:rPr>
     </w:lvl>
   </w:abstractNum>
-  <w:abstractNum w:abstractNumId="1" w15:restartNumberingAfterBreak="0">
+  <w:abstractNum w:abstractNumId="2" w15:restartNumberingAfterBreak="0">
     <w:nsid w:val="7F523CE4"/>
     <w:multiLevelType w:val="hybridMultilevel"/>
     <w:tmpl w:val="01741810"/>
@@ -972,10 +1100,13 @@
     </w:lvl>
   </w:abstractNum>
   <w:num w:numId="1">
-    <w:abstractNumId w:val="0"/>
+    <w:abstractNumId w:val="1"/>
   </w:num>
   <w:num w:numId="2">
-    <w:abstractNumId w:val="1"/>
+    <w:abstractNumId w:val="2"/>
+  </w:num>
+  <w:num w:numId="3">
+    <w:abstractNumId w:val="0"/>
   </w:num>
 </w:numbering>
 </file>

</xml_diff>